<commit_message>
Observaciones guías rápidas ISN 100%
Observaciones guías rápidas ISN 100%
</commit_message>
<xml_diff>
--- a/PDRMYE/GUIAS RÁPIDAS/Recursos por Convenio/GUÍA RÁPIDA CPH ISN100%FONDO DE IMPUESTO SOBRE NOMINA.docx
+++ b/PDRMYE/GUIAS RÁPIDAS/Recursos por Convenio/GUÍA RÁPIDA CPH ISN100%FONDO DE IMPUESTO SOBRE NOMINA.docx
@@ -1,6 +1,6 @@
 
 <file path=word/document.xml><?xml version="1.0" encoding="utf-8"?>
-<w:document xmlns:wpc="http://schemas.microsoft.com/office/word/2010/wordprocessingCanvas" xmlns:cx="http://schemas.microsoft.com/office/drawing/2014/chartex" xmlns:cx1="http://schemas.microsoft.com/office/drawing/2015/9/8/chartex" xmlns:mc="http://schemas.openxmlformats.org/markup-compatibility/2006" xmlns:o="urn:schemas-microsoft-com:office:office" xmlns:r="http://schemas.openxmlformats.org/officeDocument/2006/relationships" xmlns:m="http://schemas.openxmlformats.org/officeDocument/2006/math" xmlns:v="urn:schemas-microsoft-com:vml" xmlns:wp14="http://schemas.microsoft.com/office/word/2010/wordprocessingDrawing" xmlns:wp="http://schemas.openxmlformats.org/drawingml/2006/wordprocessingDrawing" xmlns:w10="urn:schemas-microsoft-com:office:word" xmlns:w="http://schemas.openxmlformats.org/wordprocessingml/2006/main" xmlns:w14="http://schemas.microsoft.com/office/word/2010/wordml" xmlns:w15="http://schemas.microsoft.com/office/word/2012/wordml" xmlns:w16se="http://schemas.microsoft.com/office/word/2015/wordml/symex" xmlns:wpg="http://schemas.microsoft.com/office/word/2010/wordprocessingGroup" xmlns:wpi="http://schemas.microsoft.com/office/word/2010/wordprocessingInk" xmlns:wne="http://schemas.microsoft.com/office/word/2006/wordml" xmlns:wps="http://schemas.microsoft.com/office/word/2010/wordprocessingShape" mc:Ignorable="w14 w15 w16se wp14">
+<w:document xmlns:wpc="http://schemas.microsoft.com/office/word/2010/wordprocessingCanvas" xmlns:cx="http://schemas.microsoft.com/office/drawing/2014/chartex" xmlns:mc="http://schemas.openxmlformats.org/markup-compatibility/2006" xmlns:o="urn:schemas-microsoft-com:office:office" xmlns:r="http://schemas.openxmlformats.org/officeDocument/2006/relationships" xmlns:m="http://schemas.openxmlformats.org/officeDocument/2006/math" xmlns:v="urn:schemas-microsoft-com:vml" xmlns:wp14="http://schemas.microsoft.com/office/word/2010/wordprocessingDrawing" xmlns:wp="http://schemas.openxmlformats.org/drawingml/2006/wordprocessingDrawing" xmlns:w10="urn:schemas-microsoft-com:office:word" xmlns:w="http://schemas.openxmlformats.org/wordprocessingml/2006/main" xmlns:w14="http://schemas.microsoft.com/office/word/2010/wordml" xmlns:w15="http://schemas.microsoft.com/office/word/2012/wordml" xmlns:w16se="http://schemas.microsoft.com/office/word/2015/wordml/symex" xmlns:wpg="http://schemas.microsoft.com/office/word/2010/wordprocessingGroup" xmlns:wpi="http://schemas.microsoft.com/office/word/2010/wordprocessingInk" xmlns:wne="http://schemas.microsoft.com/office/word/2006/wordml" xmlns:wps="http://schemas.microsoft.com/office/word/2010/wordprocessingShape" mc:Ignorable="w14 w15 w16se wp14">
   <w:body>
     <w:p>
       <w:pPr>
@@ -100,7 +100,7 @@
               </wp:anchor>
             </w:drawing>
           </mc:Choice>
-          <mc:Fallback>
+          <mc:Fallback xmlns:cx1="http://schemas.microsoft.com/office/drawing/2015/9/8/chartex">
             <w:pict>
               <v:rect w14:anchorId="06FFA84B" id="Rectángulo 3" o:spid="_x0000_s1026" style="position:absolute;margin-left:0;margin-top:-55.8pt;width:582.7pt;height:760.2pt;z-index:-251512832;visibility:visible;mso-wrap-style:square;mso-width-percent:0;mso-height-percent:0;mso-wrap-distance-left:9pt;mso-wrap-distance-top:0;mso-wrap-distance-right:9pt;mso-wrap-distance-bottom:0;mso-position-horizontal:left;mso-position-horizontal-relative:page;mso-position-vertical:absolute;mso-position-vertical-relative:text;mso-width-percent:0;mso-height-percent:0;mso-width-relative:margin;mso-height-relative:margin;v-text-anchor:middle" o:gfxdata="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" fillcolor="#f2f2f2" stroked="f" strokeweight="1pt">
                 <v:shadow on="t" type="perspective" color="black" opacity="7208f" offset="0,0" matrix="66847f,,,66847f"/>
@@ -365,7 +365,7 @@
               </wp:anchor>
             </w:drawing>
           </mc:Choice>
-          <mc:Fallback>
+          <mc:Fallback xmlns:cx1="http://schemas.microsoft.com/office/drawing/2015/9/8/chartex">
             <w:pict>
               <v:rect w14:anchorId="6E426A2F" id="Rectángulo 4" o:spid="_x0000_s1026" style="position:absolute;left:0;text-align:left;margin-left:-70pt;margin-top:29.8pt;width:579.3pt;height:73.55pt;z-index:251781120;visibility:visible;mso-wrap-style:square;mso-width-percent:0;mso-height-percent:0;mso-wrap-distance-left:9pt;mso-wrap-distance-top:0;mso-wrap-distance-right:9pt;mso-wrap-distance-bottom:0;mso-position-horizontal:absolute;mso-position-horizontal-relative:margin;mso-position-vertical:absolute;mso-position-vertical-relative:text;mso-width-percent:0;mso-height-percent:0;mso-width-relative:margin;mso-height-relative:margin;v-text-anchor:middle" o:gfxdata="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" fillcolor="#aaa [3030]" stroked="f">
                 <v:fill color2="#a3a3a3 [3174]" rotate="t" colors="0 #afafaf;.5 #a5a5a5;1 #929292" focus="100%" type="gradient">
@@ -799,7 +799,7 @@
               </wp:anchor>
             </w:drawing>
           </mc:Choice>
-          <mc:Fallback>
+          <mc:Fallback xmlns:cx1="http://schemas.microsoft.com/office/drawing/2015/9/8/chartex">
             <w:pict>
               <v:rect w14:anchorId="63962291" id="Rectángulo 23" o:spid="_x0000_s1027" style="position:absolute;left:0;text-align:left;margin-left:0;margin-top:2.05pt;width:533.9pt;height:21.05pt;z-index:251801600;visibility:visible;mso-wrap-style:square;mso-width-percent:0;mso-height-percent:0;mso-wrap-distance-left:9pt;mso-wrap-distance-top:0;mso-wrap-distance-right:9pt;mso-wrap-distance-bottom:0;mso-position-horizontal:center;mso-position-horizontal-relative:margin;mso-position-vertical:absolute;mso-position-vertical-relative:text;mso-width-percent:0;mso-height-percent:0;mso-width-relative:margin;mso-height-relative:margin;v-text-anchor:middle" o:gfxdata="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" fillcolor="#aaa [3030]" stroked="f">
                 <v:fill color2="#a3a3a3 [3174]" rotate="t" colors="0 #afafaf;.5 #a5a5a5;1 #929292" focus="100%" type="gradient">
@@ -1747,7 +1747,7 @@
               </wp:anchor>
             </w:drawing>
           </mc:Choice>
-          <mc:Fallback>
+          <mc:Fallback xmlns:cx1="http://schemas.microsoft.com/office/drawing/2015/9/8/chartex">
             <w:pict>
               <v:rect w14:anchorId="19E49FED" id="Rectángulo 15" o:spid="_x0000_s1028" style="position:absolute;margin-left:-38.85pt;margin-top:18.8pt;width:533.9pt;height:21.05pt;z-index:251782144;visibility:visible;mso-wrap-style:square;mso-width-percent:0;mso-height-percent:0;mso-wrap-distance-left:9pt;mso-wrap-distance-top:0;mso-wrap-distance-right:9pt;mso-wrap-distance-bottom:0;mso-position-horizontal:absolute;mso-position-horizontal-relative:margin;mso-position-vertical:absolute;mso-position-vertical-relative:text;mso-width-percent:0;mso-height-percent:0;mso-width-relative:margin;mso-height-relative:margin;v-text-anchor:middle" o:gfxdata="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" fillcolor="#aaa [3030]" stroked="f">
                 <v:fill color2="#a3a3a3 [3174]" rotate="t" colors="0 #afafaf;.5 #a5a5a5;1 #929292" focus="100%" type="gradient">
@@ -1951,7 +1951,7 @@
               </wp:anchor>
             </w:drawing>
           </mc:Choice>
-          <mc:Fallback>
+          <mc:Fallback xmlns:cx1="http://schemas.microsoft.com/office/drawing/2015/9/8/chartex">
             <w:pict>
               <v:rect w14:anchorId="65862A9D" id="Rectángulo 17" o:spid="_x0000_s1029" style="position:absolute;margin-left:63.65pt;margin-top:21.25pt;width:346.4pt;height:89.3pt;z-index:251784192;visibility:visible;mso-wrap-style:square;mso-height-percent:0;mso-wrap-distance-left:9pt;mso-wrap-distance-top:0;mso-wrap-distance-right:9pt;mso-wrap-distance-bottom:0;mso-position-horizontal:absolute;mso-position-horizontal-relative:text;mso-position-vertical:absolute;mso-position-vertical-relative:text;mso-height-percent:0;mso-height-relative:margin;v-text-anchor:middle" o:gfxdata="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" fillcolor="white [3201]" strokecolor="#a5a5a5 [3206]" strokeweight="1pt">
                 <v:textbox>
@@ -2126,7 +2126,7 @@
               </wp:anchor>
             </w:drawing>
           </mc:Choice>
-          <mc:Fallback>
+          <mc:Fallback xmlns:cx1="http://schemas.microsoft.com/office/drawing/2015/9/8/chartex">
             <w:pict>
               <v:rect w14:anchorId="77267B3C" id="Rectángulo 16" o:spid="_x0000_s1030" style="position:absolute;margin-left:63.7pt;margin-top:.4pt;width:347.05pt;height:20.4pt;z-index:251783168;visibility:visible;mso-wrap-style:square;mso-width-percent:0;mso-height-percent:0;mso-wrap-distance-left:9pt;mso-wrap-distance-top:0;mso-wrap-distance-right:9pt;mso-wrap-distance-bottom:0;mso-position-horizontal:absolute;mso-position-horizontal-relative:text;mso-position-vertical:absolute;mso-position-vertical-relative:text;mso-width-percent:0;mso-height-percent:0;mso-width-relative:margin;mso-height-relative:margin;v-text-anchor:middle" o:gfxdata="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" fillcolor="#c3c3c3 [2166]" strokecolor="#a5a5a5 [3206]" strokeweight=".5pt">
                 <v:fill color2="#b6b6b6 [2614]" rotate="t" colors="0 #d2d2d2;.5 #c8c8c8;1 silver" focus="100%" type="gradient">
@@ -2648,7 +2648,7 @@
               </wp:anchor>
             </w:drawing>
           </mc:Choice>
-          <mc:Fallback>
+          <mc:Fallback xmlns:cx1="http://schemas.microsoft.com/office/drawing/2015/9/8/chartex">
             <w:pict>
               <v:rect w14:anchorId="1D5561DB" id="Rectángulo 25" o:spid="_x0000_s1031" style="position:absolute;left:0;text-align:left;margin-left:0;margin-top:3pt;width:533.9pt;height:21.05pt;z-index:251807744;visibility:visible;mso-wrap-style:square;mso-width-percent:0;mso-height-percent:0;mso-wrap-distance-left:9pt;mso-wrap-distance-top:0;mso-wrap-distance-right:9pt;mso-wrap-distance-bottom:0;mso-position-horizontal:center;mso-position-horizontal-relative:margin;mso-position-vertical:absolute;mso-position-vertical-relative:text;mso-width-percent:0;mso-height-percent:0;mso-width-relative:margin;mso-height-relative:margin;v-text-anchor:middle" o:gfxdata="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" fillcolor="#aaa [3030]" stroked="f">
                 <v:fill color2="#a3a3a3 [3174]" rotate="t" colors="0 #afafaf;.5 #a5a5a5;1 #929292" focus="100%" type="gradient">
@@ -3624,7 +3624,82 @@
         <mc:AlternateContent>
           <mc:Choice Requires="wps">
             <w:drawing>
-              <wp:anchor distT="0" distB="0" distL="114300" distR="114300" simplePos="0" relativeHeight="251815936" behindDoc="0" locked="0" layoutInCell="1" allowOverlap="1" wp14:anchorId="514A405E" wp14:editId="28943E86">
+              <wp:anchor distT="0" distB="0" distL="114300" distR="114300" simplePos="0" relativeHeight="251823104" behindDoc="0" locked="0" layoutInCell="1" allowOverlap="1" wp14:anchorId="799728D2" wp14:editId="385EB59A">
+                <wp:simplePos x="0" y="0"/>
+                <wp:positionH relativeFrom="column">
+                  <wp:posOffset>2032342</wp:posOffset>
+                </wp:positionH>
+                <wp:positionV relativeFrom="paragraph">
+                  <wp:posOffset>194163</wp:posOffset>
+                </wp:positionV>
+                <wp:extent cx="430823" cy="580293"/>
+                <wp:effectExtent l="38100" t="0" r="26670" b="48895"/>
+                <wp:wrapNone/>
+                <wp:docPr id="10" name="Conector recto de flecha 10"/>
+                <wp:cNvGraphicFramePr/>
+                <a:graphic xmlns:a="http://schemas.openxmlformats.org/drawingml/2006/main">
+                  <a:graphicData uri="http://schemas.microsoft.com/office/word/2010/wordprocessingShape">
+                    <wps:wsp>
+                      <wps:cNvCnPr/>
+                      <wps:spPr>
+                        <a:xfrm flipH="1">
+                          <a:off x="0" y="0"/>
+                          <a:ext cx="430823" cy="580293"/>
+                        </a:xfrm>
+                        <a:prstGeom prst="straightConnector1">
+                          <a:avLst/>
+                        </a:prstGeom>
+                        <a:ln>
+                          <a:solidFill>
+                            <a:srgbClr val="FF0000"/>
+                          </a:solidFill>
+                          <a:tailEnd type="triangle"/>
+                        </a:ln>
+                      </wps:spPr>
+                      <wps:style>
+                        <a:lnRef idx="1">
+                          <a:schemeClr val="accent1"/>
+                        </a:lnRef>
+                        <a:fillRef idx="0">
+                          <a:schemeClr val="accent1"/>
+                        </a:fillRef>
+                        <a:effectRef idx="0">
+                          <a:schemeClr val="accent1"/>
+                        </a:effectRef>
+                        <a:fontRef idx="minor">
+                          <a:schemeClr val="tx1"/>
+                        </a:fontRef>
+                      </wps:style>
+                      <wps:bodyPr/>
+                    </wps:wsp>
+                  </a:graphicData>
+                </a:graphic>
+              </wp:anchor>
+            </w:drawing>
+          </mc:Choice>
+          <mc:Fallback>
+            <w:pict>
+              <v:shapetype w14:anchorId="79897970" id="_x0000_t32" coordsize="21600,21600" o:spt="32" o:oned="t" path="m,l21600,21600e" filled="f">
+                <v:path arrowok="t" fillok="f" o:connecttype="none"/>
+                <o:lock v:ext="edit" shapetype="t"/>
+              </v:shapetype>
+              <v:shape id="Conector recto de flecha 10" o:spid="_x0000_s1026" type="#_x0000_t32" style="position:absolute;margin-left:160.05pt;margin-top:15.3pt;width:33.9pt;height:45.7pt;flip:x;z-index:251823104;visibility:visible;mso-wrap-style:square;mso-wrap-distance-left:9pt;mso-wrap-distance-top:0;mso-wrap-distance-right:9pt;mso-wrap-distance-bottom:0;mso-position-horizontal:absolute;mso-position-horizontal-relative:text;mso-position-vertical:absolute;mso-position-vertical-relative:text" o:gfxdata="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" strokecolor="red" strokeweight=".5pt">
+                <v:stroke endarrow="block" joinstyle="miter"/>
+              </v:shape>
+            </w:pict>
+          </mc:Fallback>
+        </mc:AlternateContent>
+      </w:r>
+      <w:r>
+        <w:rPr>
+          <w:rFonts w:ascii="Arial" w:hAnsi="Arial" w:cs="Arial"/>
+          <w:noProof/>
+          <w:lang w:val="es-MX" w:eastAsia="es-MX"/>
+        </w:rPr>
+        <mc:AlternateContent>
+          <mc:Choice Requires="wps">
+            <w:drawing>
+              <wp:anchor distT="0" distB="0" distL="114300" distR="114300" simplePos="0" relativeHeight="251815936" behindDoc="0" locked="0" layoutInCell="1" allowOverlap="1" wp14:anchorId="514A405E" wp14:editId="32A848C2">
                 <wp:simplePos x="0" y="0"/>
                 <wp:positionH relativeFrom="column">
                   <wp:posOffset>-505569</wp:posOffset>
@@ -3690,11 +3765,12 @@
           </mc:Choice>
           <mc:Fallback>
             <w:pict>
-              <v:rect w14:anchorId="7982C31E" id="Rectángulo 48" o:spid="_x0000_s1026" style="position:absolute;margin-left:-39.8pt;margin-top:14.95pt;width:24.2pt;height:22.8pt;z-index:251815936;visibility:visible;mso-wrap-style:square;mso-width-percent:0;mso-height-percent:0;mso-wrap-distance-left:9pt;mso-wrap-distance-top:0;mso-wrap-distance-right:9pt;mso-wrap-distance-bottom:0;mso-position-horizontal:absolute;mso-position-horizontal-relative:text;mso-position-vertical:absolute;mso-position-vertical-relative:text;mso-width-percent:0;mso-height-percent:0;mso-width-relative:margin;mso-height-relative:margin;v-text-anchor:middle" o:gfxdata="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" filled="f" strokecolor="red" strokeweight="2.25pt"/>
+              <v:rect w14:anchorId="045ADB54" id="Rectángulo 48" o:spid="_x0000_s1026" style="position:absolute;margin-left:-39.8pt;margin-top:14.95pt;width:24.2pt;height:22.8pt;z-index:251815936;visibility:visible;mso-wrap-style:square;mso-width-percent:0;mso-height-percent:0;mso-wrap-distance-left:9pt;mso-wrap-distance-top:0;mso-wrap-distance-right:9pt;mso-wrap-distance-bottom:0;mso-position-horizontal:absolute;mso-position-horizontal-relative:text;mso-position-vertical:absolute;mso-position-vertical-relative:text;mso-width-percent:0;mso-height-percent:0;mso-width-relative:margin;mso-height-relative:margin;v-text-anchor:middle" o:gfxdata="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" filled="f" strokecolor="red" strokeweight="2.25pt"/>
             </w:pict>
           </mc:Fallback>
         </mc:AlternateContent>
       </w:r>
+      <w:commentRangeStart w:id="16"/>
       <w:r>
         <w:rPr>
           <w:noProof/>
@@ -3750,6 +3826,13 @@
           </wp:inline>
         </w:drawing>
       </w:r>
+      <w:commentRangeEnd w:id="16"/>
+      <w:r>
+        <w:rPr>
+          <w:rStyle w:val="Refdecomentario"/>
+        </w:rPr>
+        <w:commentReference w:id="16"/>
+      </w:r>
     </w:p>
     <w:p>
       <w:pPr>
@@ -3843,7 +3926,7 @@
                     <pic:cNvPicPr/>
                   </pic:nvPicPr>
                   <pic:blipFill rotWithShape="1">
-                    <a:blip r:embed="rId14"/>
+                    <a:blip r:embed="rId16"/>
                     <a:srcRect t="11545"/>
                     <a:stretch/>
                   </pic:blipFill>
@@ -3927,7 +4010,7 @@
                     <pic:cNvPicPr/>
                   </pic:nvPicPr>
                   <pic:blipFill rotWithShape="1">
-                    <a:blip r:embed="rId15"/>
+                    <a:blip r:embed="rId17"/>
                     <a:srcRect l="13839" t="18514" r="29145" b="21391"/>
                     <a:stretch/>
                   </pic:blipFill>
@@ -3972,8 +4055,6 @@
         </w:rPr>
         <w:t>ISN100%</w:t>
       </w:r>
-      <w:bookmarkStart w:id="16" w:name="_GoBack"/>
-      <w:bookmarkEnd w:id="16"/>
       <w:r>
         <w:rPr>
           <w:rFonts w:ascii="Arial" w:hAnsi="Arial" w:cs="Arial"/>
@@ -4051,7 +4132,7 @@
                     <pic:cNvPicPr/>
                   </pic:nvPicPr>
                   <pic:blipFill>
-                    <a:blip r:embed="rId16"/>
+                    <a:blip r:embed="rId18"/>
                     <a:stretch>
                       <a:fillRect/>
                     </a:stretch>
@@ -4243,13 +4324,14 @@
               </wp:anchor>
             </w:drawing>
           </mc:Choice>
-          <mc:Fallback>
+          <mc:Fallback xmlns:cx1="http://schemas.microsoft.com/office/drawing/2015/9/8/chartex">
             <w:pict>
               <v:rect w14:anchorId="077D0D79" id="Rectángulo 53" o:spid="_x0000_s1026" style="position:absolute;margin-left:-56.05pt;margin-top:53.7pt;width:550.35pt;height:23pt;z-index:251808768;visibility:visible;mso-wrap-style:square;mso-width-percent:0;mso-height-percent:0;mso-wrap-distance-left:9pt;mso-wrap-distance-top:0;mso-wrap-distance-right:9pt;mso-wrap-distance-bottom:0;mso-position-horizontal:absolute;mso-position-horizontal-relative:text;mso-position-vertical:absolute;mso-position-vertical-relative:text;mso-width-percent:0;mso-height-percent:0;mso-width-relative:margin;mso-height-relative:margin;v-text-anchor:middle" o:gfxdata="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" filled="f" strokecolor="red" strokeweight="2.25pt"/>
             </w:pict>
           </mc:Fallback>
         </mc:AlternateContent>
       </w:r>
+      <w:commentRangeStart w:id="17"/>
       <w:r>
         <w:rPr>
           <w:noProof/>
@@ -4271,7 +4353,7 @@
                     <pic:cNvPicPr/>
                   </pic:nvPicPr>
                   <pic:blipFill rotWithShape="1">
-                    <a:blip r:embed="rId17"/>
+                    <a:blip r:embed="rId19"/>
                     <a:srcRect l="370"/>
                     <a:stretch/>
                   </pic:blipFill>
@@ -4305,6 +4387,13 @@
           </wp:inline>
         </w:drawing>
       </w:r>
+      <w:commentRangeEnd w:id="17"/>
+      <w:r>
+        <w:rPr>
+          <w:rStyle w:val="Refdecomentario"/>
+        </w:rPr>
+        <w:commentReference w:id="17"/>
+      </w:r>
     </w:p>
     <w:p>
       <w:pPr>
@@ -4340,7 +4429,24 @@
           <w:sz w:val="24"/>
           <w:szCs w:val="24"/>
         </w:rPr>
-        <w:t xml:space="preserve"> Detalles de la fila</w:t>
+        <w:t xml:space="preserve"> Detalles de la </w:t>
+      </w:r>
+      <w:commentRangeStart w:id="18"/>
+      <w:r>
+        <w:rPr>
+          <w:rFonts w:ascii="Arial" w:hAnsi="Arial" w:cs="Arial"/>
+          <w:b/>
+          <w:sz w:val="24"/>
+          <w:szCs w:val="24"/>
+        </w:rPr>
+        <w:t>fila</w:t>
+      </w:r>
+      <w:commentRangeEnd w:id="18"/>
+      <w:r>
+        <w:rPr>
+          <w:rStyle w:val="Refdecomentario"/>
+        </w:rPr>
+        <w:commentReference w:id="18"/>
       </w:r>
     </w:p>
     <w:tbl>
@@ -4979,9 +5085,9 @@
           <w:rFonts w:cs="Arial"/>
         </w:rPr>
       </w:pPr>
-      <w:bookmarkStart w:id="17" w:name="_Toc124171554"/>
-      <w:bookmarkStart w:id="18" w:name="_Toc124341847"/>
-      <w:bookmarkStart w:id="19" w:name="_Toc124346505"/>
+      <w:bookmarkStart w:id="20" w:name="_Toc124171554"/>
+      <w:bookmarkStart w:id="21" w:name="_Toc124341847"/>
+      <w:bookmarkStart w:id="22" w:name="_Toc124346505"/>
       <w:r>
         <w:rPr>
           <w:rFonts w:cs="Arial"/>
@@ -4989,9 +5095,9 @@
         <w:lastRenderedPageBreak/>
         <w:t>3.- Autorización de Cálculo</w:t>
       </w:r>
-      <w:bookmarkEnd w:id="17"/>
-      <w:bookmarkEnd w:id="18"/>
-      <w:bookmarkEnd w:id="19"/>
+      <w:bookmarkEnd w:id="20"/>
+      <w:bookmarkEnd w:id="21"/>
+      <w:bookmarkEnd w:id="22"/>
     </w:p>
     <w:p>
       <w:pPr>
@@ -5042,7 +5148,7 @@
                     <pic:cNvPicPr/>
                   </pic:nvPicPr>
                   <pic:blipFill rotWithShape="1">
-                    <a:blip r:embed="rId18"/>
+                    <a:blip r:embed="rId20"/>
                     <a:srcRect l="17721" t="14623" r="19361" b="21310"/>
                     <a:stretch/>
                   </pic:blipFill>
@@ -5153,7 +5259,7 @@
               </wp:anchor>
             </w:drawing>
           </mc:Choice>
-          <mc:Fallback>
+          <mc:Fallback xmlns:cx1="http://schemas.microsoft.com/office/drawing/2015/9/8/chartex">
             <w:pict>
               <v:rect w14:anchorId="5DFD9D7B" id="Rectángulo 55" o:spid="_x0000_s1026" style="position:absolute;margin-left:-53.45pt;margin-top:73.1pt;width:17.8pt;height:17.8pt;z-index:251809792;visibility:visible;mso-wrap-style:square;mso-width-percent:0;mso-height-percent:0;mso-wrap-distance-left:9pt;mso-wrap-distance-top:0;mso-wrap-distance-right:9pt;mso-wrap-distance-bottom:0;mso-position-horizontal:absolute;mso-position-horizontal-relative:text;mso-position-vertical:absolute;mso-position-vertical-relative:text;mso-width-percent:0;mso-height-percent:0;mso-width-relative:margin;mso-height-relative:margin;v-text-anchor:middle" o:gfxdata="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" filled="f" strokecolor="red" strokeweight="2.25pt"/>
             </w:pict>
@@ -5188,7 +5294,7 @@
                     <pic:cNvPicPr/>
                   </pic:nvPicPr>
                   <pic:blipFill rotWithShape="1">
-                    <a:blip r:embed="rId19"/>
+                    <a:blip r:embed="rId21"/>
                     <a:srcRect r="35774"/>
                     <a:stretch/>
                   </pic:blipFill>
@@ -5343,7 +5449,7 @@
               </wp:anchor>
             </w:drawing>
           </mc:Choice>
-          <mc:Fallback>
+          <mc:Fallback xmlns:cx1="http://schemas.microsoft.com/office/drawing/2015/9/8/chartex">
             <w:pict>
               <v:rect w14:anchorId="3C0926A3" id="Rectángulo 60" o:spid="_x0000_s1026" style="position:absolute;margin-left:-29.75pt;margin-top:46.9pt;width:37.8pt;height:19.25pt;z-index:251810816;visibility:visible;mso-wrap-style:square;mso-width-percent:0;mso-height-percent:0;mso-wrap-distance-left:9pt;mso-wrap-distance-top:0;mso-wrap-distance-right:9pt;mso-wrap-distance-bottom:0;mso-position-horizontal:absolute;mso-position-horizontal-relative:text;mso-position-vertical:absolute;mso-position-vertical-relative:text;mso-width-percent:0;mso-height-percent:0;mso-width-relative:margin;mso-height-relative:margin;v-text-anchor:middle" o:gfxdata="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" filled="f" strokecolor="red" strokeweight="2.25pt"/>
             </w:pict>
@@ -5371,7 +5477,7 @@
                     <pic:cNvPicPr/>
                   </pic:nvPicPr>
                   <pic:blipFill>
-                    <a:blip r:embed="rId20"/>
+                    <a:blip r:embed="rId22"/>
                     <a:stretch>
                       <a:fillRect/>
                     </a:stretch>
@@ -5540,7 +5646,7 @@
               </wp:anchor>
             </w:drawing>
           </mc:Choice>
-          <mc:Fallback>
+          <mc:Fallback xmlns:cx1="http://schemas.microsoft.com/office/drawing/2015/9/8/chartex">
             <w:pict>
               <v:rect w14:anchorId="3FB51BF9" id="Rectángulo 32" o:spid="_x0000_s1026" style="position:absolute;margin-left:189.75pt;margin-top:123.55pt;width:37.8pt;height:19.25pt;z-index:251814912;visibility:visible;mso-wrap-style:square;mso-width-percent:0;mso-height-percent:0;mso-wrap-distance-left:9pt;mso-wrap-distance-top:0;mso-wrap-distance-right:9pt;mso-wrap-distance-bottom:0;mso-position-horizontal:absolute;mso-position-horizontal-relative:text;mso-position-vertical:absolute;mso-position-vertical-relative:text;mso-width-percent:0;mso-height-percent:0;mso-width-relative:margin;mso-height-relative:margin;v-text-anchor:middle" o:gfxdata="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" filled="f" strokecolor="red" strokeweight="2.25pt"/>
             </w:pict>
@@ -5569,7 +5675,7 @@
                     <pic:cNvPicPr/>
                   </pic:nvPicPr>
                   <pic:blipFill rotWithShape="1">
-                    <a:blip r:embed="rId21"/>
+                    <a:blip r:embed="rId23"/>
                     <a:srcRect l="503" b="8990"/>
                     <a:stretch/>
                   </pic:blipFill>
@@ -5613,10 +5719,10 @@
           <w:rFonts w:cs="Arial"/>
         </w:rPr>
       </w:pPr>
-      <w:bookmarkStart w:id="20" w:name="_Toc124161440"/>
-      <w:bookmarkStart w:id="21" w:name="_Toc124171555"/>
-      <w:bookmarkStart w:id="22" w:name="_Toc124341848"/>
-      <w:bookmarkStart w:id="23" w:name="_Toc124346506"/>
+      <w:bookmarkStart w:id="23" w:name="_Toc124161440"/>
+      <w:bookmarkStart w:id="24" w:name="_Toc124171555"/>
+      <w:bookmarkStart w:id="25" w:name="_Toc124341848"/>
+      <w:bookmarkStart w:id="26" w:name="_Toc124346506"/>
       <w:r>
         <w:rPr>
           <w:rFonts w:cs="Arial"/>
@@ -5624,10 +5730,10 @@
         <w:lastRenderedPageBreak/>
         <w:t>4.- Regresar un Cálculo</w:t>
       </w:r>
-      <w:bookmarkEnd w:id="20"/>
-      <w:bookmarkEnd w:id="21"/>
-      <w:bookmarkEnd w:id="22"/>
       <w:bookmarkEnd w:id="23"/>
+      <w:bookmarkEnd w:id="24"/>
+      <w:bookmarkEnd w:id="25"/>
+      <w:bookmarkEnd w:id="26"/>
       <w:r>
         <w:rPr>
           <w:rFonts w:cs="Arial"/>
@@ -5737,7 +5843,7 @@
               </wp:anchor>
             </w:drawing>
           </mc:Choice>
-          <mc:Fallback>
+          <mc:Fallback xmlns:cx1="http://schemas.microsoft.com/office/drawing/2015/9/8/chartex">
             <w:pict>
               <v:rect w14:anchorId="6DB8269B" id="Rectángulo 7" o:spid="_x0000_s1026" style="position:absolute;margin-left:-48.65pt;margin-top:70.95pt;width:17.8pt;height:17.8pt;z-index:251820032;visibility:visible;mso-wrap-style:square;mso-width-percent:0;mso-height-percent:0;mso-wrap-distance-left:9pt;mso-wrap-distance-top:0;mso-wrap-distance-right:9pt;mso-wrap-distance-bottom:0;mso-position-horizontal:absolute;mso-position-horizontal-relative:text;mso-position-vertical:absolute;mso-position-vertical-relative:text;mso-width-percent:0;mso-height-percent:0;mso-width-relative:margin;mso-height-relative:margin;v-text-anchor:middle" o:gfxdata="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" filled="f" strokecolor="red" strokeweight="2.25pt"/>
             </w:pict>
@@ -5765,7 +5871,7 @@
                     <pic:cNvPicPr/>
                   </pic:nvPicPr>
                   <pic:blipFill rotWithShape="1">
-                    <a:blip r:embed="rId19"/>
+                    <a:blip r:embed="rId21"/>
                     <a:srcRect r="35774"/>
                     <a:stretch/>
                   </pic:blipFill>
@@ -5839,7 +5945,7 @@
                     <pic:cNvPicPr/>
                   </pic:nvPicPr>
                   <pic:blipFill rotWithShape="1">
-                    <a:blip r:embed="rId22"/>
+                    <a:blip r:embed="rId24"/>
                     <a:srcRect l="26068" t="25966" r="26190" b="32122"/>
                     <a:stretch/>
                   </pic:blipFill>
@@ -5944,7 +6050,7 @@
               </wp:anchor>
             </w:drawing>
           </mc:Choice>
-          <mc:Fallback>
+          <mc:Fallback xmlns:cx1="http://schemas.microsoft.com/office/drawing/2015/9/8/chartex">
             <w:pict>
               <v:rect w14:anchorId="4599D7A9" id="Rectángulo 81" o:spid="_x0000_s1026" style="position:absolute;margin-left:22.95pt;margin-top:22.1pt;width:25pt;height:21pt;z-index:251821056;visibility:visible;mso-wrap-style:square;mso-width-percent:0;mso-height-percent:0;mso-wrap-distance-left:9pt;mso-wrap-distance-top:0;mso-wrap-distance-right:9pt;mso-wrap-distance-bottom:0;mso-position-horizontal:absolute;mso-position-horizontal-relative:text;mso-position-vertical:absolute;mso-position-vertical-relative:text;mso-width-percent:0;mso-height-percent:0;mso-width-relative:margin;mso-height-relative:margin;v-text-anchor:middle" o:gfxdata="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" filled="f" strokecolor="red" strokeweight="2.25pt"/>
             </w:pict>
@@ -5972,7 +6078,7 @@
                     <pic:cNvPicPr/>
                   </pic:nvPicPr>
                   <pic:blipFill rotWithShape="1">
-                    <a:blip r:embed="rId23"/>
+                    <a:blip r:embed="rId25"/>
                     <a:srcRect l="377" t="31439" b="8546"/>
                     <a:stretch/>
                   </pic:blipFill>
@@ -6103,7 +6209,7 @@
               </wp:anchor>
             </w:drawing>
           </mc:Choice>
-          <mc:Fallback>
+          <mc:Fallback xmlns:cx1="http://schemas.microsoft.com/office/drawing/2015/9/8/chartex">
             <w:pict>
               <v:rect w14:anchorId="7E03F889" id="Rectángulo 84" o:spid="_x0000_s1026" style="position:absolute;margin-left:185.95pt;margin-top:121.15pt;width:37.8pt;height:19.25pt;z-index:251822080;visibility:visible;mso-wrap-style:square;mso-width-percent:0;mso-height-percent:0;mso-wrap-distance-left:9pt;mso-wrap-distance-top:0;mso-wrap-distance-right:9pt;mso-wrap-distance-bottom:0;mso-position-horizontal:absolute;mso-position-horizontal-relative:text;mso-position-vertical:absolute;mso-position-vertical-relative:text;mso-width-percent:0;mso-height-percent:0;mso-width-relative:margin;mso-height-relative:margin;v-text-anchor:middle" o:gfxdata="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" filled="f" strokecolor="red" strokeweight="2.25pt"/>
             </w:pict>
@@ -6132,7 +6238,7 @@
                     <pic:cNvPicPr/>
                   </pic:nvPicPr>
                   <pic:blipFill rotWithShape="1">
-                    <a:blip r:embed="rId21"/>
+                    <a:blip r:embed="rId23"/>
                     <a:srcRect l="503" b="8990"/>
                     <a:stretch/>
                   </pic:blipFill>
@@ -6207,22 +6313,22 @@
           <w:rFonts w:cs="Arial"/>
         </w:rPr>
       </w:pPr>
-      <w:bookmarkStart w:id="24" w:name="_Toc123660822"/>
-      <w:bookmarkStart w:id="25" w:name="_Toc124150776"/>
-      <w:bookmarkStart w:id="26" w:name="_Toc124171556"/>
-      <w:bookmarkStart w:id="27" w:name="_Toc124341849"/>
-      <w:bookmarkStart w:id="28" w:name="_Toc124346507"/>
+      <w:bookmarkStart w:id="27" w:name="_Toc123660822"/>
+      <w:bookmarkStart w:id="28" w:name="_Toc124150776"/>
+      <w:bookmarkStart w:id="29" w:name="_Toc124171556"/>
+      <w:bookmarkStart w:id="30" w:name="_Toc124341849"/>
+      <w:bookmarkStart w:id="31" w:name="_Toc124346507"/>
       <w:r>
         <w:rPr>
           <w:rFonts w:cs="Arial"/>
         </w:rPr>
         <w:t>5.- Ajustes</w:t>
       </w:r>
-      <w:bookmarkEnd w:id="24"/>
-      <w:bookmarkEnd w:id="25"/>
-      <w:bookmarkEnd w:id="26"/>
       <w:bookmarkEnd w:id="27"/>
       <w:bookmarkEnd w:id="28"/>
+      <w:bookmarkEnd w:id="29"/>
+      <w:bookmarkEnd w:id="30"/>
+      <w:bookmarkEnd w:id="31"/>
     </w:p>
     <w:p>
       <w:pPr>
@@ -6281,7 +6387,7 @@
                     <pic:cNvPicPr/>
                   </pic:nvPicPr>
                   <pic:blipFill rotWithShape="1">
-                    <a:blip r:embed="rId24"/>
+                    <a:blip r:embed="rId26"/>
                     <a:srcRect l="19454" t="18065" r="29102" b="23539"/>
                     <a:stretch/>
                   </pic:blipFill>
@@ -6386,7 +6492,7 @@
               </wp:anchor>
             </w:drawing>
           </mc:Choice>
-          <mc:Fallback>
+          <mc:Fallback xmlns:cx1="http://schemas.microsoft.com/office/drawing/2015/9/8/chartex">
             <w:pict>
               <v:rect w14:anchorId="3CFD3175" id="Rectángulo 82" o:spid="_x0000_s1026" style="position:absolute;margin-left:-7.7pt;margin-top:71.7pt;width:27.65pt;height:22.6pt;z-index:251819008;visibility:visible;mso-wrap-style:square;mso-width-percent:0;mso-height-percent:0;mso-wrap-distance-left:9pt;mso-wrap-distance-top:0;mso-wrap-distance-right:9pt;mso-wrap-distance-bottom:0;mso-position-horizontal:absolute;mso-position-horizontal-relative:margin;mso-position-vertical:absolute;mso-position-vertical-relative:text;mso-width-percent:0;mso-height-percent:0;mso-width-relative:margin;mso-height-relative:margin;v-text-anchor:middle" o:gfxdata="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" filled="f" strokecolor="red" strokeweight="2.25pt">
                 <w10:wrap anchorx="margin"/>
@@ -6416,7 +6522,7 @@
                     <pic:cNvPicPr/>
                   </pic:nvPicPr>
                   <pic:blipFill>
-                    <a:blip r:embed="rId25"/>
+                    <a:blip r:embed="rId27"/>
                     <a:stretch>
                       <a:fillRect/>
                     </a:stretch>
@@ -6506,7 +6612,7 @@
                     <pic:cNvPicPr/>
                   </pic:nvPicPr>
                   <pic:blipFill>
-                    <a:blip r:embed="rId26"/>
+                    <a:blip r:embed="rId28"/>
                     <a:stretch>
                       <a:fillRect/>
                     </a:stretch>
@@ -6604,7 +6710,7 @@
                     <pic:cNvPicPr/>
                   </pic:nvPicPr>
                   <pic:blipFill>
-                    <a:blip r:embed="rId16"/>
+                    <a:blip r:embed="rId18"/>
                     <a:stretch>
                       <a:fillRect/>
                     </a:stretch>
@@ -6664,18 +6770,18 @@
           <w:rFonts w:cs="Arial"/>
         </w:rPr>
       </w:pPr>
-      <w:bookmarkStart w:id="29" w:name="_Toc124171557"/>
-      <w:bookmarkStart w:id="30" w:name="_Toc124341850"/>
-      <w:bookmarkStart w:id="31" w:name="_Toc124346508"/>
+      <w:bookmarkStart w:id="32" w:name="_Toc124171557"/>
+      <w:bookmarkStart w:id="33" w:name="_Toc124341850"/>
+      <w:bookmarkStart w:id="34" w:name="_Toc124346508"/>
       <w:r>
         <w:rPr>
           <w:rFonts w:cs="Arial"/>
         </w:rPr>
         <w:t>6.- Consulta de estatus</w:t>
       </w:r>
-      <w:bookmarkEnd w:id="29"/>
-      <w:bookmarkEnd w:id="30"/>
-      <w:bookmarkEnd w:id="31"/>
+      <w:bookmarkEnd w:id="32"/>
+      <w:bookmarkEnd w:id="33"/>
+      <w:bookmarkEnd w:id="34"/>
     </w:p>
     <w:p>
       <w:pPr>
@@ -6762,7 +6868,7 @@
                     <pic:cNvPicPr/>
                   </pic:nvPicPr>
                   <pic:blipFill rotWithShape="1">
-                    <a:blip r:embed="rId27"/>
+                    <a:blip r:embed="rId29"/>
                     <a:srcRect l="9053" t="19497" r="17459" b="17010"/>
                     <a:stretch/>
                   </pic:blipFill>
@@ -6873,7 +6979,7 @@
               </wp:anchor>
             </w:drawing>
           </mc:Choice>
-          <mc:Fallback>
+          <mc:Fallback xmlns:cx1="http://schemas.microsoft.com/office/drawing/2015/9/8/chartex">
             <w:pict>
               <v:rect w14:anchorId="76FE09A3" id="Rectángulo 26" o:spid="_x0000_s1026" style="position:absolute;margin-left:-42.65pt;margin-top:56.45pt;width:17.8pt;height:17.8pt;z-index:251811840;visibility:visible;mso-wrap-style:square;mso-width-percent:0;mso-height-percent:0;mso-wrap-distance-left:9pt;mso-wrap-distance-top:0;mso-wrap-distance-right:9pt;mso-wrap-distance-bottom:0;mso-position-horizontal:absolute;mso-position-horizontal-relative:text;mso-position-vertical:absolute;mso-position-vertical-relative:text;mso-width-percent:0;mso-height-percent:0;mso-width-relative:margin;mso-height-relative:margin;v-text-anchor:middle" o:gfxdata="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" filled="f" strokecolor="red" strokeweight="2.25pt"/>
             </w:pict>
@@ -6953,7 +7059,7 @@
               </wp:anchor>
             </w:drawing>
           </mc:Choice>
-          <mc:Fallback>
+          <mc:Fallback xmlns:cx1="http://schemas.microsoft.com/office/drawing/2015/9/8/chartex">
             <w:pict>
               <v:rect w14:anchorId="40B96C64" id="Rectángulo 28" o:spid="_x0000_s1026" style="position:absolute;margin-left:417.5pt;margin-top:34.6pt;width:71.25pt;height:52pt;z-index:251812864;visibility:visible;mso-wrap-style:square;mso-width-percent:0;mso-height-percent:0;mso-wrap-distance-left:9pt;mso-wrap-distance-top:0;mso-wrap-distance-right:9pt;mso-wrap-distance-bottom:0;mso-position-horizontal:absolute;mso-position-horizontal-relative:text;mso-position-vertical:absolute;mso-position-vertical-relative:text;mso-width-percent:0;mso-height-percent:0;mso-width-relative:margin;mso-height-relative:margin;v-text-anchor:middle" o:gfxdata="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" filled="f" strokecolor="red" strokeweight="2.25pt"/>
             </w:pict>
@@ -6981,7 +7087,7 @@
                     <pic:cNvPicPr/>
                   </pic:nvPicPr>
                   <pic:blipFill rotWithShape="1">
-                    <a:blip r:embed="rId19"/>
+                    <a:blip r:embed="rId21"/>
                     <a:srcRect l="-1" r="-1150" b="994"/>
                     <a:stretch/>
                   </pic:blipFill>
@@ -7056,7 +7162,7 @@
                     <pic:cNvPicPr/>
                   </pic:nvPicPr>
                   <pic:blipFill rotWithShape="1">
-                    <a:blip r:embed="rId27">
+                    <a:blip r:embed="rId29">
                       <a:extLst>
                         <a:ext uri="{28A0092B-C50C-407E-A947-70E740481C1C}">
                           <a14:useLocalDpi xmlns:a14="http://schemas.microsoft.com/office/drawing/2010/main" val="0"/>
@@ -7116,7 +7222,7 @@
                     <pic:cNvPicPr/>
                   </pic:nvPicPr>
                   <pic:blipFill>
-                    <a:blip r:embed="rId28"/>
+                    <a:blip r:embed="rId30"/>
                     <a:stretch>
                       <a:fillRect/>
                     </a:stretch>
@@ -7159,8 +7265,8 @@
       </w:pPr>
     </w:p>
     <w:sectPr>
-      <w:headerReference w:type="default" r:id="rId29"/>
-      <w:footerReference w:type="default" r:id="rId30"/>
+      <w:headerReference w:type="default" r:id="rId31"/>
+      <w:footerReference w:type="default" r:id="rId32"/>
       <w:pgSz w:w="12240" w:h="15840" w:code="1"/>
       <w:pgMar w:top="1417" w:right="1701" w:bottom="1417" w:left="1701" w:header="708" w:footer="708" w:gutter="0"/>
       <w:cols w:space="708"/>
@@ -7171,8 +7277,173 @@
 </w:document>
 </file>
 
+<file path=word/comments.xml><?xml version="1.0" encoding="utf-8"?>
+<w:comments xmlns:wpc="http://schemas.microsoft.com/office/word/2010/wordprocessingCanvas" xmlns:cx="http://schemas.microsoft.com/office/drawing/2014/chartex" xmlns:mc="http://schemas.openxmlformats.org/markup-compatibility/2006" xmlns:o="urn:schemas-microsoft-com:office:office" xmlns:r="http://schemas.openxmlformats.org/officeDocument/2006/relationships" xmlns:m="http://schemas.openxmlformats.org/officeDocument/2006/math" xmlns:v="urn:schemas-microsoft-com:vml" xmlns:wp14="http://schemas.microsoft.com/office/word/2010/wordprocessingDrawing" xmlns:wp="http://schemas.openxmlformats.org/drawingml/2006/wordprocessingDrawing" xmlns:w10="urn:schemas-microsoft-com:office:word" xmlns:w="http://schemas.openxmlformats.org/wordprocessingml/2006/main" xmlns:w14="http://schemas.microsoft.com/office/word/2010/wordml" xmlns:w15="http://schemas.microsoft.com/office/word/2012/wordml" xmlns:w16se="http://schemas.microsoft.com/office/word/2015/wordml/symex" xmlns:wpg="http://schemas.microsoft.com/office/word/2010/wordprocessingGroup" xmlns:wpi="http://schemas.microsoft.com/office/word/2010/wordprocessingInk" xmlns:wne="http://schemas.microsoft.com/office/word/2006/wordml" xmlns:wps="http://schemas.microsoft.com/office/word/2010/wordprocessingShape" mc:Ignorable="w14 w15 w16se wp14">
+  <w:comment w:id="16" w:author="INAP-QA" w:date="2023-01-18T11:12:00Z" w:initials="I">
+    <w:p>
+      <w:pPr>
+        <w:pStyle w:val="Textocomentario"/>
+      </w:pPr>
+      <w:r>
+        <w:rPr>
+          <w:rStyle w:val="Refdecomentario"/>
+        </w:rPr>
+        <w:annotationRef/>
+      </w:r>
+      <w:r>
+        <w:t xml:space="preserve">La captura es dice fondo predial  </w:t>
+      </w:r>
+      <w:r>
+        <w:rPr>
+          <w:noProof/>
+          <w:lang w:val="es-MX" w:eastAsia="es-MX"/>
+        </w:rPr>
+        <w:drawing>
+          <wp:inline distT="0" distB="0" distL="0" distR="0" wp14:anchorId="65D18EA0" wp14:editId="49AB37B1">
+            <wp:extent cx="5612130" cy="709930"/>
+            <wp:effectExtent l="0" t="0" r="7620" b="0"/>
+            <wp:docPr id="5" name="Imagen 5"/>
+            <wp:cNvGraphicFramePr>
+              <a:graphicFrameLocks xmlns:a="http://schemas.openxmlformats.org/drawingml/2006/main" noChangeAspect="1"/>
+            </wp:cNvGraphicFramePr>
+            <a:graphic xmlns:a="http://schemas.openxmlformats.org/drawingml/2006/main">
+              <a:graphicData uri="http://schemas.openxmlformats.org/drawingml/2006/picture">
+                <pic:pic xmlns:pic="http://schemas.openxmlformats.org/drawingml/2006/picture">
+                  <pic:nvPicPr>
+                    <pic:cNvPr id="1" name=""/>
+                    <pic:cNvPicPr/>
+                  </pic:nvPicPr>
+                  <pic:blipFill>
+                    <a:blip r:embed="rId1"/>
+                    <a:stretch>
+                      <a:fillRect/>
+                    </a:stretch>
+                  </pic:blipFill>
+                  <pic:spPr>
+                    <a:xfrm>
+                      <a:off x="0" y="0"/>
+                      <a:ext cx="5612130" cy="709930"/>
+                    </a:xfrm>
+                    <a:prstGeom prst="rect">
+                      <a:avLst/>
+                    </a:prstGeom>
+                  </pic:spPr>
+                </pic:pic>
+              </a:graphicData>
+            </a:graphic>
+          </wp:inline>
+        </w:drawing>
+      </w:r>
+    </w:p>
+  </w:comment>
+  <w:comment w:id="17" w:author="INAP-QA" w:date="2023-01-18T11:19:00Z" w:initials="I">
+    <w:p>
+      <w:pPr>
+        <w:pStyle w:val="Textocomentario"/>
+      </w:pPr>
+      <w:r>
+        <w:rPr>
+          <w:rStyle w:val="Refdecomentario"/>
+        </w:rPr>
+        <w:annotationRef/>
+      </w:r>
+      <w:r>
+        <w:t>Esta captura también dice Fondo Predial</w:t>
+      </w:r>
+    </w:p>
+  </w:comment>
+  <w:comment w:id="18" w:author="INAP-QA" w:date="2023-01-18T11:22:00Z" w:initials="I">
+    <w:p>
+      <w:pPr>
+        <w:pStyle w:val="Textocomentario"/>
+      </w:pPr>
+      <w:r>
+        <w:rPr>
+          <w:rStyle w:val="Refdecomentario"/>
+        </w:rPr>
+        <w:annotationRef/>
+      </w:r>
+      <w:r>
+        <w:t>Aquí</w:t>
+      </w:r>
+      <w:r>
+        <w:t xml:space="preserve"> en esta tabla </w:t>
+      </w:r>
+      <w:r>
+        <w:t xml:space="preserve"> se le agrega el botón de búsqueda </w:t>
+      </w:r>
+      <w:r>
+        <w:rPr>
+          <w:noProof/>
+          <w:lang w:val="es-MX" w:eastAsia="es-MX"/>
+        </w:rPr>
+        <w:drawing>
+          <wp:inline distT="0" distB="0" distL="0" distR="0" wp14:anchorId="7844843C" wp14:editId="7791EFD3">
+            <wp:extent cx="3105150" cy="1114425"/>
+            <wp:effectExtent l="0" t="0" r="0" b="9525"/>
+            <wp:docPr id="12" name="Imagen 12"/>
+            <wp:cNvGraphicFramePr>
+              <a:graphicFrameLocks xmlns:a="http://schemas.openxmlformats.org/drawingml/2006/main" noChangeAspect="1"/>
+            </wp:cNvGraphicFramePr>
+            <a:graphic xmlns:a="http://schemas.openxmlformats.org/drawingml/2006/main">
+              <a:graphicData uri="http://schemas.openxmlformats.org/drawingml/2006/picture">
+                <pic:pic xmlns:pic="http://schemas.openxmlformats.org/drawingml/2006/picture">
+                  <pic:nvPicPr>
+                    <pic:cNvPr id="1" name=""/>
+                    <pic:cNvPicPr/>
+                  </pic:nvPicPr>
+                  <pic:blipFill>
+                    <a:blip r:embed="rId2"/>
+                    <a:stretch>
+                      <a:fillRect/>
+                    </a:stretch>
+                  </pic:blipFill>
+                  <pic:spPr>
+                    <a:xfrm>
+                      <a:off x="0" y="0"/>
+                      <a:ext cx="3105150" cy="1114425"/>
+                    </a:xfrm>
+                    <a:prstGeom prst="rect">
+                      <a:avLst/>
+                    </a:prstGeom>
+                  </pic:spPr>
+                </pic:pic>
+              </a:graphicData>
+            </a:graphic>
+          </wp:inline>
+        </w:drawing>
+      </w:r>
+      <w:r>
+        <w:t xml:space="preserve"> o ya se puso en la</w:t>
+      </w:r>
+      <w:bookmarkStart w:id="19" w:name="_GoBack"/>
+      <w:bookmarkEnd w:id="19"/>
+      <w:r>
+        <w:t xml:space="preserve"> </w:t>
+      </w:r>
+      <w:proofErr w:type="spellStart"/>
+      <w:r>
+        <w:t>into</w:t>
+      </w:r>
+      <w:proofErr w:type="spellEnd"/>
+      <w:r>
+        <w:t xml:space="preserve">. </w:t>
+      </w:r>
+    </w:p>
+  </w:comment>
+</w:comments>
+</file>
+
+<file path=word/commentsExtended.xml><?xml version="1.0" encoding="utf-8"?>
+<w15:commentsEx xmlns:wpc="http://schemas.microsoft.com/office/word/2010/wordprocessingCanvas" xmlns:cx="http://schemas.microsoft.com/office/drawing/2014/chartex" xmlns:mc="http://schemas.openxmlformats.org/markup-compatibility/2006" xmlns:o="urn:schemas-microsoft-com:office:office" xmlns:r="http://schemas.openxmlformats.org/officeDocument/2006/relationships" xmlns:m="http://schemas.openxmlformats.org/officeDocument/2006/math" xmlns:v="urn:schemas-microsoft-com:vml" xmlns:wp14="http://schemas.microsoft.com/office/word/2010/wordprocessingDrawing" xmlns:wp="http://schemas.openxmlformats.org/drawingml/2006/wordprocessingDrawing" xmlns:w10="urn:schemas-microsoft-com:office:word" xmlns:w="http://schemas.openxmlformats.org/wordprocessingml/2006/main" xmlns:w14="http://schemas.microsoft.com/office/word/2010/wordml" xmlns:w15="http://schemas.microsoft.com/office/word/2012/wordml" xmlns:w16se="http://schemas.microsoft.com/office/word/2015/wordml/symex" xmlns:wpg="http://schemas.microsoft.com/office/word/2010/wordprocessingGroup" xmlns:wpi="http://schemas.microsoft.com/office/word/2010/wordprocessingInk" xmlns:wne="http://schemas.microsoft.com/office/word/2006/wordml" xmlns:wps="http://schemas.microsoft.com/office/word/2010/wordprocessingShape" mc:Ignorable="w14 w15 w16se wp14">
+  <w15:commentEx w15:paraId="302AECD0" w15:done="0"/>
+  <w15:commentEx w15:paraId="5BC7CC39" w15:done="0"/>
+  <w15:commentEx w15:paraId="7F957226" w15:done="0"/>
+</w15:commentsEx>
+</file>
+
 <file path=word/endnotes.xml><?xml version="1.0" encoding="utf-8"?>
-<w:endnotes xmlns:wpc="http://schemas.microsoft.com/office/word/2010/wordprocessingCanvas" xmlns:cx="http://schemas.microsoft.com/office/drawing/2014/chartex" xmlns:cx1="http://schemas.microsoft.com/office/drawing/2015/9/8/chartex" xmlns:mc="http://schemas.openxmlformats.org/markup-compatibility/2006" xmlns:o="urn:schemas-microsoft-com:office:office" xmlns:r="http://schemas.openxmlformats.org/officeDocument/2006/relationships" xmlns:m="http://schemas.openxmlformats.org/officeDocument/2006/math" xmlns:v="urn:schemas-microsoft-com:vml" xmlns:wp14="http://schemas.microsoft.com/office/word/2010/wordprocessingDrawing" xmlns:wp="http://schemas.openxmlformats.org/drawingml/2006/wordprocessingDrawing" xmlns:w10="urn:schemas-microsoft-com:office:word" xmlns:w="http://schemas.openxmlformats.org/wordprocessingml/2006/main" xmlns:w14="http://schemas.microsoft.com/office/word/2010/wordml" xmlns:w15="http://schemas.microsoft.com/office/word/2012/wordml" xmlns:w16se="http://schemas.microsoft.com/office/word/2015/wordml/symex" xmlns:wpg="http://schemas.microsoft.com/office/word/2010/wordprocessingGroup" xmlns:wpi="http://schemas.microsoft.com/office/word/2010/wordprocessingInk" xmlns:wne="http://schemas.microsoft.com/office/word/2006/wordml" xmlns:wps="http://schemas.microsoft.com/office/word/2010/wordprocessingShape" mc:Ignorable="w14 w15 w16se wp14">
+<w:endnotes xmlns:wpc="http://schemas.microsoft.com/office/word/2010/wordprocessingCanvas" xmlns:cx="http://schemas.microsoft.com/office/drawing/2014/chartex" xmlns:mc="http://schemas.openxmlformats.org/markup-compatibility/2006" xmlns:o="urn:schemas-microsoft-com:office:office" xmlns:r="http://schemas.openxmlformats.org/officeDocument/2006/relationships" xmlns:m="http://schemas.openxmlformats.org/officeDocument/2006/math" xmlns:v="urn:schemas-microsoft-com:vml" xmlns:wp14="http://schemas.microsoft.com/office/word/2010/wordprocessingDrawing" xmlns:wp="http://schemas.openxmlformats.org/drawingml/2006/wordprocessingDrawing" xmlns:w10="urn:schemas-microsoft-com:office:word" xmlns:w="http://schemas.openxmlformats.org/wordprocessingml/2006/main" xmlns:w14="http://schemas.microsoft.com/office/word/2010/wordml" xmlns:w15="http://schemas.microsoft.com/office/word/2012/wordml" xmlns:w16se="http://schemas.microsoft.com/office/word/2015/wordml/symex" xmlns:wpg="http://schemas.microsoft.com/office/word/2010/wordprocessingGroup" xmlns:wpi="http://schemas.microsoft.com/office/word/2010/wordprocessingInk" xmlns:wne="http://schemas.microsoft.com/office/word/2006/wordml" xmlns:wps="http://schemas.microsoft.com/office/word/2010/wordprocessingShape" mc:Ignorable="w14 w15 w16se wp14">
   <w:endnote w:type="separator" w:id="-1">
     <w:p>
       <w:pPr>
@@ -7197,7 +7468,7 @@
 </file>
 
 <file path=word/footer1.xml><?xml version="1.0" encoding="utf-8"?>
-<w:ftr xmlns:wpc="http://schemas.microsoft.com/office/word/2010/wordprocessingCanvas" xmlns:cx="http://schemas.microsoft.com/office/drawing/2014/chartex" xmlns:cx1="http://schemas.microsoft.com/office/drawing/2015/9/8/chartex" xmlns:mc="http://schemas.openxmlformats.org/markup-compatibility/2006" xmlns:o="urn:schemas-microsoft-com:office:office" xmlns:r="http://schemas.openxmlformats.org/officeDocument/2006/relationships" xmlns:m="http://schemas.openxmlformats.org/officeDocument/2006/math" xmlns:v="urn:schemas-microsoft-com:vml" xmlns:wp14="http://schemas.microsoft.com/office/word/2010/wordprocessingDrawing" xmlns:wp="http://schemas.openxmlformats.org/drawingml/2006/wordprocessingDrawing" xmlns:w10="urn:schemas-microsoft-com:office:word" xmlns:w="http://schemas.openxmlformats.org/wordprocessingml/2006/main" xmlns:w14="http://schemas.microsoft.com/office/word/2010/wordml" xmlns:w15="http://schemas.microsoft.com/office/word/2012/wordml" xmlns:w16se="http://schemas.microsoft.com/office/word/2015/wordml/symex" xmlns:wpg="http://schemas.microsoft.com/office/word/2010/wordprocessingGroup" xmlns:wpi="http://schemas.microsoft.com/office/word/2010/wordprocessingInk" xmlns:wne="http://schemas.microsoft.com/office/word/2006/wordml" xmlns:wps="http://schemas.microsoft.com/office/word/2010/wordprocessingShape" mc:Ignorable="w14 w15 w16se wp14">
+<w:ftr xmlns:wpc="http://schemas.microsoft.com/office/word/2010/wordprocessingCanvas" xmlns:cx="http://schemas.microsoft.com/office/drawing/2014/chartex" xmlns:mc="http://schemas.openxmlformats.org/markup-compatibility/2006" xmlns:o="urn:schemas-microsoft-com:office:office" xmlns:r="http://schemas.openxmlformats.org/officeDocument/2006/relationships" xmlns:m="http://schemas.openxmlformats.org/officeDocument/2006/math" xmlns:v="urn:schemas-microsoft-com:vml" xmlns:wp14="http://schemas.microsoft.com/office/word/2010/wordprocessingDrawing" xmlns:wp="http://schemas.openxmlformats.org/drawingml/2006/wordprocessingDrawing" xmlns:w10="urn:schemas-microsoft-com:office:word" xmlns:w="http://schemas.openxmlformats.org/wordprocessingml/2006/main" xmlns:w14="http://schemas.microsoft.com/office/word/2010/wordml" xmlns:w15="http://schemas.microsoft.com/office/word/2012/wordml" xmlns:w16se="http://schemas.microsoft.com/office/word/2015/wordml/symex" xmlns:wpg="http://schemas.microsoft.com/office/word/2010/wordprocessingGroup" xmlns:wpi="http://schemas.microsoft.com/office/word/2010/wordprocessingInk" xmlns:wne="http://schemas.microsoft.com/office/word/2006/wordml" xmlns:wps="http://schemas.microsoft.com/office/word/2010/wordprocessingShape" mc:Ignorable="w14 w15 w16se wp14">
   <w:sdt>
     <w:sdtPr>
       <w:rPr>
@@ -7298,7 +7569,7 @@
                     </wp:anchor>
                   </w:drawing>
                 </mc:Choice>
-                <mc:Fallback>
+                <mc:Fallback xmlns:cx1="http://schemas.microsoft.com/office/drawing/2015/9/8/chartex">
                   <w:pict>
                     <v:line w14:anchorId="42D5C661" id="Conector recto 13" o:spid="_x0000_s1026" style="position:absolute;z-index:251662336;visibility:visible;mso-wrap-style:square;mso-width-percent:0;mso-height-percent:0;mso-wrap-distance-left:9pt;mso-wrap-distance-top:0;mso-wrap-distance-right:9pt;mso-wrap-distance-bottom:0;mso-position-horizontal:absolute;mso-position-horizontal-relative:text;mso-position-vertical:absolute;mso-position-vertical-relative:text;mso-width-percent:0;mso-height-percent:0;mso-width-relative:margin;mso-height-relative:margin" from="-17.55pt,-3pt" to="446.7pt,-2.25pt" o:gfxdata="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" strokecolor="#a5a5a5 [3206]" strokeweight="1.5pt">
                       <v:stroke joinstyle="miter"/>
@@ -7409,7 +7680,7 @@
                     </wp:anchor>
                   </w:drawing>
                 </mc:Choice>
-                <mc:Fallback>
+                <mc:Fallback xmlns:cx1="http://schemas.microsoft.com/office/drawing/2015/9/8/chartex">
                   <w:pict>
                     <v:rect w14:anchorId="2CD8D370" id="Rectángulo 11" o:spid="_x0000_s1026" style="position:absolute;margin-left:280.3pt;margin-top:-3.3pt;width:167.65pt;height:22.4pt;z-index:-251658241;visibility:visible;mso-wrap-style:square;mso-width-percent:0;mso-wrap-distance-left:9pt;mso-wrap-distance-top:0;mso-wrap-distance-right:9pt;mso-wrap-distance-bottom:0;mso-position-horizontal:absolute;mso-position-horizontal-relative:text;mso-position-vertical:absolute;mso-position-vertical-relative:text;mso-width-percent:0;mso-width-relative:margin;v-text-anchor:middle" o:gfxdata="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" fillcolor="#002060" stroked="f" strokeweight="1pt">
                       <v:fill color2="#002060" o:opacity2="15728f" rotate="t" angle="90" colors="0 #002060;34734f #002060;40632f #002060;45815f #072766;46531f #002060;60293f #002060;1 #002060" focus="100%" type="gradient"/>
@@ -7460,7 +7731,7 @@
                 <w:noProof/>
                 <w:color w:val="FFFFFF" w:themeColor="background1"/>
               </w:rPr>
-              <w:t>11</w:t>
+              <w:t>10</w:t>
             </w:r>
             <w:r>
               <w:rPr>
@@ -7540,7 +7811,7 @@
 </file>
 
 <file path=word/footnotes.xml><?xml version="1.0" encoding="utf-8"?>
-<w:footnotes xmlns:wpc="http://schemas.microsoft.com/office/word/2010/wordprocessingCanvas" xmlns:cx="http://schemas.microsoft.com/office/drawing/2014/chartex" xmlns:cx1="http://schemas.microsoft.com/office/drawing/2015/9/8/chartex" xmlns:mc="http://schemas.openxmlformats.org/markup-compatibility/2006" xmlns:o="urn:schemas-microsoft-com:office:office" xmlns:r="http://schemas.openxmlformats.org/officeDocument/2006/relationships" xmlns:m="http://schemas.openxmlformats.org/officeDocument/2006/math" xmlns:v="urn:schemas-microsoft-com:vml" xmlns:wp14="http://schemas.microsoft.com/office/word/2010/wordprocessingDrawing" xmlns:wp="http://schemas.openxmlformats.org/drawingml/2006/wordprocessingDrawing" xmlns:w10="urn:schemas-microsoft-com:office:word" xmlns:w="http://schemas.openxmlformats.org/wordprocessingml/2006/main" xmlns:w14="http://schemas.microsoft.com/office/word/2010/wordml" xmlns:w15="http://schemas.microsoft.com/office/word/2012/wordml" xmlns:w16se="http://schemas.microsoft.com/office/word/2015/wordml/symex" xmlns:wpg="http://schemas.microsoft.com/office/word/2010/wordprocessingGroup" xmlns:wpi="http://schemas.microsoft.com/office/word/2010/wordprocessingInk" xmlns:wne="http://schemas.microsoft.com/office/word/2006/wordml" xmlns:wps="http://schemas.microsoft.com/office/word/2010/wordprocessingShape" mc:Ignorable="w14 w15 w16se wp14">
+<w:footnotes xmlns:wpc="http://schemas.microsoft.com/office/word/2010/wordprocessingCanvas" xmlns:cx="http://schemas.microsoft.com/office/drawing/2014/chartex" xmlns:mc="http://schemas.openxmlformats.org/markup-compatibility/2006" xmlns:o="urn:schemas-microsoft-com:office:office" xmlns:r="http://schemas.openxmlformats.org/officeDocument/2006/relationships" xmlns:m="http://schemas.openxmlformats.org/officeDocument/2006/math" xmlns:v="urn:schemas-microsoft-com:vml" xmlns:wp14="http://schemas.microsoft.com/office/word/2010/wordprocessingDrawing" xmlns:wp="http://schemas.openxmlformats.org/drawingml/2006/wordprocessingDrawing" xmlns:w10="urn:schemas-microsoft-com:office:word" xmlns:w="http://schemas.openxmlformats.org/wordprocessingml/2006/main" xmlns:w14="http://schemas.microsoft.com/office/word/2010/wordml" xmlns:w15="http://schemas.microsoft.com/office/word/2012/wordml" xmlns:w16se="http://schemas.microsoft.com/office/word/2015/wordml/symex" xmlns:wpg="http://schemas.microsoft.com/office/word/2010/wordprocessingGroup" xmlns:wpi="http://schemas.microsoft.com/office/word/2010/wordprocessingInk" xmlns:wne="http://schemas.microsoft.com/office/word/2006/wordml" xmlns:wps="http://schemas.microsoft.com/office/word/2010/wordprocessingShape" mc:Ignorable="w14 w15 w16se wp14">
   <w:footnote w:type="separator" w:id="-1">
     <w:p>
       <w:pPr>
@@ -7565,7 +7836,7 @@
 </file>
 
 <file path=word/header1.xml><?xml version="1.0" encoding="utf-8"?>
-<w:hdr xmlns:wpc="http://schemas.microsoft.com/office/word/2010/wordprocessingCanvas" xmlns:cx="http://schemas.microsoft.com/office/drawing/2014/chartex" xmlns:cx1="http://schemas.microsoft.com/office/drawing/2015/9/8/chartex" xmlns:mc="http://schemas.openxmlformats.org/markup-compatibility/2006" xmlns:o="urn:schemas-microsoft-com:office:office" xmlns:r="http://schemas.openxmlformats.org/officeDocument/2006/relationships" xmlns:m="http://schemas.openxmlformats.org/officeDocument/2006/math" xmlns:v="urn:schemas-microsoft-com:vml" xmlns:wp14="http://schemas.microsoft.com/office/word/2010/wordprocessingDrawing" xmlns:wp="http://schemas.openxmlformats.org/drawingml/2006/wordprocessingDrawing" xmlns:w10="urn:schemas-microsoft-com:office:word" xmlns:w="http://schemas.openxmlformats.org/wordprocessingml/2006/main" xmlns:w14="http://schemas.microsoft.com/office/word/2010/wordml" xmlns:w15="http://schemas.microsoft.com/office/word/2012/wordml" xmlns:w16se="http://schemas.microsoft.com/office/word/2015/wordml/symex" xmlns:wpg="http://schemas.microsoft.com/office/word/2010/wordprocessingGroup" xmlns:wpi="http://schemas.microsoft.com/office/word/2010/wordprocessingInk" xmlns:wne="http://schemas.microsoft.com/office/word/2006/wordml" xmlns:wps="http://schemas.microsoft.com/office/word/2010/wordprocessingShape" mc:Ignorable="w14 w15 w16se wp14">
+<w:hdr xmlns:wpc="http://schemas.microsoft.com/office/word/2010/wordprocessingCanvas" xmlns:cx="http://schemas.microsoft.com/office/drawing/2014/chartex" xmlns:mc="http://schemas.openxmlformats.org/markup-compatibility/2006" xmlns:o="urn:schemas-microsoft-com:office:office" xmlns:r="http://schemas.openxmlformats.org/officeDocument/2006/relationships" xmlns:m="http://schemas.openxmlformats.org/officeDocument/2006/math" xmlns:v="urn:schemas-microsoft-com:vml" xmlns:wp14="http://schemas.microsoft.com/office/word/2010/wordprocessingDrawing" xmlns:wp="http://schemas.openxmlformats.org/drawingml/2006/wordprocessingDrawing" xmlns:w10="urn:schemas-microsoft-com:office:word" xmlns:w="http://schemas.openxmlformats.org/wordprocessingml/2006/main" xmlns:w14="http://schemas.microsoft.com/office/word/2010/wordml" xmlns:w15="http://schemas.microsoft.com/office/word/2012/wordml" xmlns:w16se="http://schemas.microsoft.com/office/word/2015/wordml/symex" xmlns:wpg="http://schemas.microsoft.com/office/word/2010/wordprocessingGroup" xmlns:wpi="http://schemas.microsoft.com/office/word/2010/wordprocessingInk" xmlns:wne="http://schemas.microsoft.com/office/word/2006/wordml" xmlns:wps="http://schemas.microsoft.com/office/word/2010/wordprocessingShape" mc:Ignorable="w14 w15 w16se wp14">
   <w:p>
     <w:pPr>
       <w:pStyle w:val="Encabezado"/>
@@ -7748,7 +8019,7 @@
             </wp:anchor>
           </w:drawing>
         </mc:Choice>
-        <mc:Fallback>
+        <mc:Fallback xmlns:cx1="http://schemas.microsoft.com/office/drawing/2015/9/8/chartex">
           <w:pict>
             <v:rect w14:anchorId="3FEC259C" id="Rectángulo 6" o:spid="_x0000_s1032" style="position:absolute;margin-left:179.8pt;margin-top:-1.25pt;width:318pt;height:24.45pt;z-index:251659264;visibility:visible;mso-wrap-style:square;mso-width-percent:0;mso-height-percent:0;mso-wrap-distance-left:9pt;mso-wrap-distance-top:0;mso-wrap-distance-right:9pt;mso-wrap-distance-bottom:0;mso-position-horizontal:absolute;mso-position-horizontal-relative:text;mso-position-vertical:absolute;mso-position-vertical-relative:text;mso-width-percent:0;mso-height-percent:0;mso-width-relative:margin;mso-height-relative:margin;v-text-anchor:middle" o:gfxdata="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" fillcolor="#002060" stroked="f" strokeweight="1pt">
               <v:textbox>
@@ -7930,7 +8201,7 @@
 </file>
 
 <file path=word/numbering.xml><?xml version="1.0" encoding="utf-8"?>
-<w:numbering xmlns:wpc="http://schemas.microsoft.com/office/word/2010/wordprocessingCanvas" xmlns:cx="http://schemas.microsoft.com/office/drawing/2014/chartex" xmlns:cx1="http://schemas.microsoft.com/office/drawing/2015/9/8/chartex" xmlns:mc="http://schemas.openxmlformats.org/markup-compatibility/2006" xmlns:o="urn:schemas-microsoft-com:office:office" xmlns:r="http://schemas.openxmlformats.org/officeDocument/2006/relationships" xmlns:m="http://schemas.openxmlformats.org/officeDocument/2006/math" xmlns:v="urn:schemas-microsoft-com:vml" xmlns:wp14="http://schemas.microsoft.com/office/word/2010/wordprocessingDrawing" xmlns:wp="http://schemas.openxmlformats.org/drawingml/2006/wordprocessingDrawing" xmlns:w10="urn:schemas-microsoft-com:office:word" xmlns:w="http://schemas.openxmlformats.org/wordprocessingml/2006/main" xmlns:w14="http://schemas.microsoft.com/office/word/2010/wordml" xmlns:w15="http://schemas.microsoft.com/office/word/2012/wordml" xmlns:w16se="http://schemas.microsoft.com/office/word/2015/wordml/symex" xmlns:wpg="http://schemas.microsoft.com/office/word/2010/wordprocessingGroup" xmlns:wpi="http://schemas.microsoft.com/office/word/2010/wordprocessingInk" xmlns:wne="http://schemas.microsoft.com/office/word/2006/wordml" xmlns:wps="http://schemas.microsoft.com/office/word/2010/wordprocessingShape" mc:Ignorable="w14 w15 w16se wp14">
+<w:numbering xmlns:wpc="http://schemas.microsoft.com/office/word/2010/wordprocessingCanvas" xmlns:cx="http://schemas.microsoft.com/office/drawing/2014/chartex" xmlns:mc="http://schemas.openxmlformats.org/markup-compatibility/2006" xmlns:o="urn:schemas-microsoft-com:office:office" xmlns:r="http://schemas.openxmlformats.org/officeDocument/2006/relationships" xmlns:m="http://schemas.openxmlformats.org/officeDocument/2006/math" xmlns:v="urn:schemas-microsoft-com:vml" xmlns:wp14="http://schemas.microsoft.com/office/word/2010/wordprocessingDrawing" xmlns:wp="http://schemas.openxmlformats.org/drawingml/2006/wordprocessingDrawing" xmlns:w10="urn:schemas-microsoft-com:office:word" xmlns:w="http://schemas.openxmlformats.org/wordprocessingml/2006/main" xmlns:w14="http://schemas.microsoft.com/office/word/2010/wordml" xmlns:w15="http://schemas.microsoft.com/office/word/2012/wordml" xmlns:w16se="http://schemas.microsoft.com/office/word/2015/wordml/symex" xmlns:wpg="http://schemas.microsoft.com/office/word/2010/wordprocessingGroup" xmlns:wpi="http://schemas.microsoft.com/office/word/2010/wordprocessingInk" xmlns:wne="http://schemas.microsoft.com/office/word/2006/wordml" xmlns:wps="http://schemas.microsoft.com/office/word/2010/wordprocessingShape" mc:Ignorable="w14 w15 w16se wp14">
   <w:abstractNum w:abstractNumId="0" w15:restartNumberingAfterBreak="0">
     <w:nsid w:val="33767D3B"/>
     <w:multiLevelType w:val="multilevel"/>
@@ -8546,6 +8817,14 @@
     <w:abstractNumId w:val="3"/>
   </w:num>
 </w:numbering>
+</file>
+
+<file path=word/people.xml><?xml version="1.0" encoding="utf-8"?>
+<w15:people xmlns:wpc="http://schemas.microsoft.com/office/word/2010/wordprocessingCanvas" xmlns:cx="http://schemas.microsoft.com/office/drawing/2014/chartex" xmlns:mc="http://schemas.openxmlformats.org/markup-compatibility/2006" xmlns:o="urn:schemas-microsoft-com:office:office" xmlns:r="http://schemas.openxmlformats.org/officeDocument/2006/relationships" xmlns:m="http://schemas.openxmlformats.org/officeDocument/2006/math" xmlns:v="urn:schemas-microsoft-com:vml" xmlns:wp14="http://schemas.microsoft.com/office/word/2010/wordprocessingDrawing" xmlns:wp="http://schemas.openxmlformats.org/drawingml/2006/wordprocessingDrawing" xmlns:w10="urn:schemas-microsoft-com:office:word" xmlns:w="http://schemas.openxmlformats.org/wordprocessingml/2006/main" xmlns:w14="http://schemas.microsoft.com/office/word/2010/wordml" xmlns:w15="http://schemas.microsoft.com/office/word/2012/wordml" xmlns:w16se="http://schemas.microsoft.com/office/word/2015/wordml/symex" xmlns:wpg="http://schemas.microsoft.com/office/word/2010/wordprocessingGroup" xmlns:wpi="http://schemas.microsoft.com/office/word/2010/wordprocessingInk" xmlns:wne="http://schemas.microsoft.com/office/word/2006/wordml" xmlns:wps="http://schemas.microsoft.com/office/word/2010/wordprocessingShape" mc:Ignorable="w14 w15 w16se wp14">
+  <w15:person w15:author="INAP-QA">
+    <w15:presenceInfo w15:providerId="Windows Live" w15:userId="9ae1c0a492cadcaf"/>
+  </w15:person>
+</w15:people>
 </file>
 
 <file path=word/styles.xml><?xml version="1.0" encoding="utf-8"?>
@@ -9569,7 +9848,7 @@
 </file>
 
 <file path=customXml/itemProps1.xml><?xml version="1.0" encoding="utf-8"?>
-<ds:datastoreItem xmlns:ds="http://schemas.openxmlformats.org/officeDocument/2006/customXml" ds:itemID="{83CCC0A3-23E7-465C-A475-17798031BD63}">
+<ds:datastoreItem xmlns:ds="http://schemas.openxmlformats.org/officeDocument/2006/customXml" ds:itemID="{F5F7FCD3-53E7-4B52-BC02-AB3787A0FD69}">
   <ds:schemaRefs>
     <ds:schemaRef ds:uri="http://schemas.openxmlformats.org/officeDocument/2006/bibliography"/>
   </ds:schemaRefs>

</xml_diff>